<commit_message>
Python Assignment txt added
</commit_message>
<xml_diff>
--- a/PythonAssignment.docx
+++ b/PythonAssignment.docx
@@ -78,11 +78,9 @@
       <w:pPr>
         <w:ind w:left="360"/>
       </w:pPr>
-      <w:proofErr w:type="gramStart"/>
       <w:r>
         <w:t>E.g. :</w:t>
       </w:r>
-      <w:proofErr w:type="gramEnd"/>
     </w:p>
     <w:p>
       <w:pPr>
@@ -355,8 +353,6 @@
         </w:rPr>
         <w:br/>
       </w:r>
-      <w:proofErr w:type="spellStart"/>
-      <w:proofErr w:type="gramStart"/>
       <w:r>
         <w:rPr>
           <w:rFonts w:ascii="JetBrains Mono" w:hAnsi="JetBrains Mono"/>
@@ -376,24 +372,7 @@
           <w:rFonts w:ascii="JetBrains Mono" w:hAnsi="JetBrains Mono"/>
           <w:color w:val="A9B7C6"/>
         </w:rPr>
-        <w:t>d</w:t>
-      </w:r>
-      <w:proofErr w:type="spellEnd"/>
-      <w:proofErr w:type="gramEnd"/>
-      <w:r>
-        <w:rPr>
-          <w:rFonts w:ascii="JetBrains Mono" w:hAnsi="JetBrains Mono"/>
-          <w:color w:val="A9B7C6"/>
-        </w:rPr>
-        <w:t xml:space="preserve"> = </w:t>
-      </w:r>
-      <w:proofErr w:type="spellStart"/>
-      <w:r>
-        <w:rPr>
-          <w:rFonts w:ascii="JetBrains Mono" w:hAnsi="JetBrains Mono"/>
-          <w:color w:val="A9B7C6"/>
-        </w:rPr>
-        <w:t>d</w:t>
+        <w:t>d = d</w:t>
       </w:r>
       <w:r>
         <w:rPr>
@@ -409,7 +388,6 @@
         </w:rPr>
         <w:t>a</w:t>
       </w:r>
-      <w:proofErr w:type="spellEnd"/>
       <w:r>
         <w:rPr>
           <w:rFonts w:ascii="JetBrains Mono" w:hAnsi="JetBrains Mono"/>
@@ -429,15 +407,7 @@
           <w:rFonts w:ascii="JetBrains Mono" w:hAnsi="JetBrains Mono"/>
           <w:color w:val="A9B7C6"/>
         </w:rPr>
-        <w:t>(</w:t>
-      </w:r>
-      <w:proofErr w:type="spellStart"/>
-      <w:r>
-        <w:rPr>
-          <w:rFonts w:ascii="JetBrains Mono" w:hAnsi="JetBrains Mono"/>
-          <w:color w:val="A9B7C6"/>
-        </w:rPr>
-        <w:t>a</w:t>
+        <w:t>(a</w:t>
       </w:r>
       <w:r>
         <w:rPr>
@@ -451,15 +421,7 @@
           <w:rFonts w:ascii="JetBrains Mono" w:hAnsi="JetBrains Mono"/>
           <w:color w:val="A9B7C6"/>
         </w:rPr>
-        <w:t>d</w:t>
-      </w:r>
-      <w:proofErr w:type="spellEnd"/>
-      <w:r>
-        <w:rPr>
-          <w:rFonts w:ascii="JetBrains Mono" w:hAnsi="JetBrains Mono"/>
-          <w:color w:val="A9B7C6"/>
-        </w:rPr>
-        <w:t>)</w:t>
+        <w:t>d)</w:t>
       </w:r>
     </w:p>
     <w:p>
@@ -625,16 +587,7 @@
           <w:rFonts w:ascii="JetBrains Mono" w:hAnsi="JetBrains Mono"/>
           <w:color w:val="A9B7C6"/>
         </w:rPr>
-        <w:t>(</w:t>
-      </w:r>
-      <w:proofErr w:type="spellStart"/>
-      <w:proofErr w:type="gramStart"/>
-      <w:r>
-        <w:rPr>
-          <w:rFonts w:ascii="JetBrains Mono" w:hAnsi="JetBrains Mono"/>
-          <w:color w:val="A9B7C6"/>
-        </w:rPr>
-        <w:t>e</w:t>
+        <w:t>(e</w:t>
       </w:r>
       <w:r>
         <w:rPr>
@@ -648,16 +601,7 @@
           <w:rFonts w:ascii="JetBrains Mono" w:hAnsi="JetBrains Mono"/>
           <w:color w:val="A9B7C6"/>
         </w:rPr>
-        <w:t>f</w:t>
-      </w:r>
-      <w:proofErr w:type="spellEnd"/>
-      <w:proofErr w:type="gramEnd"/>
-      <w:r>
-        <w:rPr>
-          <w:rFonts w:ascii="JetBrains Mono" w:hAnsi="JetBrains Mono"/>
-          <w:color w:val="A9B7C6"/>
-        </w:rPr>
-        <w:t>)</w:t>
+        <w:t>f)</w:t>
       </w:r>
     </w:p>
     <w:p/>
@@ -685,8 +629,6 @@
         </w:rPr>
         <w:br/>
       </w:r>
-      <w:proofErr w:type="spellStart"/>
-      <w:proofErr w:type="gramStart"/>
       <w:r>
         <w:rPr>
           <w:rFonts w:ascii="JetBrains Mono" w:hAnsi="JetBrains Mono"/>
@@ -706,24 +648,7 @@
           <w:rFonts w:ascii="JetBrains Mono" w:hAnsi="JetBrains Mono"/>
           <w:color w:val="A9B7C6"/>
         </w:rPr>
-        <w:t>f</w:t>
-      </w:r>
-      <w:proofErr w:type="spellEnd"/>
-      <w:proofErr w:type="gramEnd"/>
-      <w:r>
-        <w:rPr>
-          <w:rFonts w:ascii="JetBrains Mono" w:hAnsi="JetBrains Mono"/>
-          <w:color w:val="A9B7C6"/>
-        </w:rPr>
-        <w:t xml:space="preserve"> = </w:t>
-      </w:r>
-      <w:proofErr w:type="spellStart"/>
-      <w:r>
-        <w:rPr>
-          <w:rFonts w:ascii="JetBrains Mono" w:hAnsi="JetBrains Mono"/>
-          <w:color w:val="A9B7C6"/>
-        </w:rPr>
-        <w:t>f</w:t>
+        <w:t>f = f</w:t>
       </w:r>
       <w:r>
         <w:rPr>
@@ -739,7 +664,6 @@
         </w:rPr>
         <w:t>e</w:t>
       </w:r>
-      <w:proofErr w:type="spellEnd"/>
       <w:r>
         <w:rPr>
           <w:rFonts w:ascii="JetBrains Mono" w:hAnsi="JetBrains Mono"/>
@@ -759,15 +683,7 @@
           <w:rFonts w:ascii="JetBrains Mono" w:hAnsi="JetBrains Mono"/>
           <w:color w:val="A9B7C6"/>
         </w:rPr>
-        <w:t>(</w:t>
-      </w:r>
-      <w:proofErr w:type="spellStart"/>
-      <w:r>
-        <w:rPr>
-          <w:rFonts w:ascii="JetBrains Mono" w:hAnsi="JetBrains Mono"/>
-          <w:color w:val="A9B7C6"/>
-        </w:rPr>
-        <w:t>e</w:t>
+        <w:t>(e</w:t>
       </w:r>
       <w:r>
         <w:rPr>
@@ -781,15 +697,7 @@
           <w:rFonts w:ascii="JetBrains Mono" w:hAnsi="JetBrains Mono"/>
           <w:color w:val="A9B7C6"/>
         </w:rPr>
-        <w:t>f</w:t>
-      </w:r>
-      <w:proofErr w:type="spellEnd"/>
-      <w:r>
-        <w:rPr>
-          <w:rFonts w:ascii="JetBrains Mono" w:hAnsi="JetBrains Mono"/>
-          <w:color w:val="A9B7C6"/>
-        </w:rPr>
-        <w:t>)</w:t>
+        <w:t>f)</w:t>
       </w:r>
     </w:p>
     <w:p/>
@@ -857,7 +765,6 @@
         </w:rPr>
         <w:t>g=</w:t>
       </w:r>
-      <w:proofErr w:type="gramStart"/>
       <w:r>
         <w:rPr>
           <w:rFonts w:ascii="JetBrains Mono" w:hAnsi="JetBrains Mono"/>
@@ -872,7 +779,6 @@
         </w:rPr>
         <w:t>(</w:t>
       </w:r>
-      <w:proofErr w:type="gramEnd"/>
       <w:r>
         <w:rPr>
           <w:rFonts w:ascii="JetBrains Mono" w:hAnsi="JetBrains Mono"/>
@@ -1191,21 +1097,8 @@
         <w:ind w:left="360"/>
       </w:pPr>
       <w:r>
-        <w:t xml:space="preserve">HINT: Printed output should say - The data type of the input value </w:t>
-      </w:r>
-      <w:proofErr w:type="gramStart"/>
-      <w:r>
-        <w:t>is :</w:t>
-      </w:r>
-      <w:proofErr w:type="gramEnd"/>
-      <w:r>
-        <w:t xml:space="preserve"> int/float/string/</w:t>
-      </w:r>
-      <w:proofErr w:type="spellStart"/>
-      <w:r>
-        <w:t>etc</w:t>
-      </w:r>
-      <w:proofErr w:type="spellEnd"/>
+        <w:t>HINT: Printed output should say - The data type of the input value is : int/float/string/etc</w:t>
+      </w:r>
     </w:p>
     <w:p>
       <w:pPr>
@@ -1232,7 +1125,6 @@
         </w:rPr>
         <w:t xml:space="preserve">value = </w:t>
       </w:r>
-      <w:proofErr w:type="gramStart"/>
       <w:r>
         <w:rPr>
           <w:rFonts w:ascii="JetBrains Mono" w:hAnsi="JetBrains Mono"/>
@@ -1247,7 +1139,6 @@
         </w:rPr>
         <w:t>(</w:t>
       </w:r>
-      <w:proofErr w:type="gramEnd"/>
       <w:r>
         <w:rPr>
           <w:rFonts w:ascii="JetBrains Mono" w:hAnsi="JetBrains Mono"/>
@@ -1330,31 +1221,7 @@
           <w:b/>
           <w:bCs/>
         </w:rPr>
-        <w:t xml:space="preserve">Create Variables using formats such as Upper CamelCase, Lower CamelCase, </w:t>
-      </w:r>
-      <w:proofErr w:type="spellStart"/>
-      <w:r>
-        <w:rPr>
-          <w:b/>
-          <w:bCs/>
-        </w:rPr>
-        <w:t>SnakeCase</w:t>
-      </w:r>
-      <w:proofErr w:type="spellEnd"/>
-      <w:r>
-        <w:rPr>
-          <w:b/>
-          <w:bCs/>
-        </w:rPr>
-        <w:t xml:space="preserve"> </w:t>
-      </w:r>
-      <w:proofErr w:type="gramStart"/>
-      <w:r>
-        <w:rPr>
-          <w:b/>
-          <w:bCs/>
-        </w:rPr>
-        <w:t>and</w:t>
+        <w:t>Create Variables using formats such as Upper CamelCase, Lower CamelCase, SnakeCase and</w:t>
       </w:r>
       <w:r>
         <w:rPr>
@@ -1368,15 +1235,7 @@
           <w:b/>
           <w:bCs/>
         </w:rPr>
-        <w:t>UPPERCASE</w:t>
-      </w:r>
-      <w:proofErr w:type="gramEnd"/>
-      <w:r>
-        <w:rPr>
-          <w:b/>
-          <w:bCs/>
-        </w:rPr>
-        <w:t>.</w:t>
+        <w:t>UPPERCASE.</w:t>
       </w:r>
     </w:p>
     <w:p>
@@ -1440,44 +1299,19 @@
         </w:rPr>
         <w:br/>
       </w:r>
-      <w:proofErr w:type="spellStart"/>
-      <w:r>
-        <w:rPr>
-          <w:rFonts w:ascii="JetBrains Mono" w:hAnsi="JetBrains Mono"/>
-          <w:color w:val="A9B7C6"/>
-        </w:rPr>
-        <w:t>birth_date</w:t>
-      </w:r>
-      <w:proofErr w:type="spellEnd"/>
-      <w:r>
-        <w:rPr>
-          <w:rFonts w:ascii="JetBrains Mono" w:hAnsi="JetBrains Mono"/>
-          <w:color w:val="A9B7C6"/>
-        </w:rPr>
-        <w:t xml:space="preserve"> = </w:t>
+      <w:r>
+        <w:rPr>
+          <w:rFonts w:ascii="JetBrains Mono" w:hAnsi="JetBrains Mono"/>
+          <w:color w:val="A9B7C6"/>
+        </w:rPr>
+        <w:t xml:space="preserve">birth_date = </w:t>
       </w:r>
       <w:r>
         <w:rPr>
           <w:rFonts w:ascii="JetBrains Mono" w:hAnsi="JetBrains Mono"/>
           <w:color w:val="6A8759"/>
         </w:rPr>
-        <w:t>"</w:t>
-      </w:r>
-      <w:proofErr w:type="gramStart"/>
-      <w:r>
-        <w:rPr>
-          <w:rFonts w:ascii="JetBrains Mono" w:hAnsi="JetBrains Mono"/>
-          <w:color w:val="6A8759"/>
-        </w:rPr>
-        <w:t>April,</w:t>
-      </w:r>
-      <w:proofErr w:type="gramEnd"/>
-      <w:r>
-        <w:rPr>
-          <w:rFonts w:ascii="JetBrains Mono" w:hAnsi="JetBrains Mono"/>
-          <w:color w:val="6A8759"/>
-        </w:rPr>
-        <w:t xml:space="preserve"> 29th"</w:t>
+        <w:t>"April, 29th"</w:t>
       </w:r>
     </w:p>
     <w:p/>
@@ -1511,23 +1345,7 @@
           <w:b/>
           <w:bCs/>
         </w:rPr>
-        <w:t xml:space="preserve">again. Will it change the value? If </w:t>
-      </w:r>
-      <w:proofErr w:type="gramStart"/>
-      <w:r>
-        <w:rPr>
-          <w:b/>
-          <w:bCs/>
-        </w:rPr>
-        <w:t>Yes</w:t>
-      </w:r>
-      <w:proofErr w:type="gramEnd"/>
-      <w:r>
-        <w:rPr>
-          <w:b/>
-          <w:bCs/>
-        </w:rPr>
-        <w:t xml:space="preserve"> then Why?</w:t>
+        <w:t>again. Will it change the value? If Yes then Why?</w:t>
       </w:r>
     </w:p>
     <w:p>
@@ -1544,15 +1362,7 @@
         <w:ind w:left="360"/>
       </w:pPr>
       <w:r>
-        <w:t xml:space="preserve">Yes, </w:t>
-      </w:r>
-      <w:proofErr w:type="gramStart"/>
-      <w:r>
-        <w:t>it’ll</w:t>
-      </w:r>
-      <w:proofErr w:type="gramEnd"/>
-      <w:r>
-        <w:t xml:space="preserve"> change the value</w:t>
+        <w:t>Yes, it’ll change the value</w:t>
       </w:r>
       <w:r>
         <w:t>. If you have assigned a value a = 1 and then you assigned the value of a to 2 and print a then it’ll print 2 instead of 1 because python only remembers values assigned later and that’s how python works.</w:t>
@@ -1597,23 +1407,7 @@
           <w:b/>
           <w:bCs/>
         </w:rPr>
-        <w:t xml:space="preserve">OPERATORS AND </w:t>
-      </w:r>
-      <w:proofErr w:type="gramStart"/>
-      <w:r>
-        <w:rPr>
-          <w:b/>
-          <w:bCs/>
-        </w:rPr>
-        <w:t>DECISION MAKING</w:t>
-      </w:r>
-      <w:proofErr w:type="gramEnd"/>
-      <w:r>
-        <w:rPr>
-          <w:b/>
-          <w:bCs/>
-        </w:rPr>
-        <w:t xml:space="preserve"> STATEMENT</w:t>
+        <w:t>OPERATORS AND DECISION MAKING STATEMENT</w:t>
       </w:r>
     </w:p>
     <w:p>
@@ -1629,23 +1423,7 @@
           <w:b/>
           <w:bCs/>
         </w:rPr>
-        <w:t>If a number is divisible by 3 it should print “</w:t>
-      </w:r>
-      <w:proofErr w:type="spellStart"/>
-      <w:r>
-        <w:rPr>
-          <w:b/>
-          <w:bCs/>
-        </w:rPr>
-        <w:t>Consultadd</w:t>
-      </w:r>
-      <w:proofErr w:type="spellEnd"/>
-      <w:r>
-        <w:rPr>
-          <w:b/>
-          <w:bCs/>
-        </w:rPr>
-        <w:t>” as a string</w:t>
+        <w:t>If a number is divisible by 3 it should print “Consultadd” as a string</w:t>
       </w:r>
     </w:p>
     <w:p>
@@ -1677,23 +1455,7 @@
           <w:b/>
           <w:bCs/>
         </w:rPr>
-        <w:t>If a number is divisible by both 3 and 5 it should print “</w:t>
-      </w:r>
-      <w:proofErr w:type="spellStart"/>
-      <w:r>
-        <w:rPr>
-          <w:b/>
-          <w:bCs/>
-        </w:rPr>
-        <w:t>Consultadd</w:t>
-      </w:r>
-      <w:proofErr w:type="spellEnd"/>
-      <w:r>
-        <w:rPr>
-          <w:b/>
-          <w:bCs/>
-        </w:rPr>
-        <w:t xml:space="preserve"> - Python Training” as a</w:t>
+        <w:t>If a number is divisible by both 3 and 5 it should print “Consultadd - Python Training” as a</w:t>
       </w:r>
       <w:r>
         <w:rPr>
@@ -1888,23 +1650,92 @@
           <w:rFonts w:ascii="JetBrains Mono" w:hAnsi="JetBrains Mono"/>
           <w:color w:val="6A8759"/>
         </w:rPr>
-        <w:t>"</w:t>
-      </w:r>
-      <w:proofErr w:type="spellStart"/>
+        <w:t>"Consultadd - Python Training"</w:t>
+      </w:r>
+      <w:r>
+        <w:rPr>
+          <w:rFonts w:ascii="JetBrains Mono" w:hAnsi="JetBrains Mono"/>
+          <w:color w:val="A9B7C6"/>
+        </w:rPr>
+        <w:t>)</w:t>
+      </w:r>
+      <w:r>
+        <w:rPr>
+          <w:rFonts w:ascii="JetBrains Mono" w:hAnsi="JetBrains Mono"/>
+          <w:color w:val="A9B7C6"/>
+        </w:rPr>
+        <w:br/>
+      </w:r>
+      <w:r>
+        <w:rPr>
+          <w:rFonts w:ascii="JetBrains Mono" w:hAnsi="JetBrains Mono"/>
+          <w:color w:val="CC7832"/>
+        </w:rPr>
+        <w:t xml:space="preserve">elif </w:t>
+      </w:r>
+      <w:r>
+        <w:rPr>
+          <w:rFonts w:ascii="JetBrains Mono" w:hAnsi="JetBrains Mono"/>
+          <w:color w:val="A9B7C6"/>
+        </w:rPr>
+        <w:t xml:space="preserve">a % </w:t>
+      </w:r>
+      <w:r>
+        <w:rPr>
+          <w:rFonts w:ascii="JetBrains Mono" w:hAnsi="JetBrains Mono"/>
+          <w:color w:val="6897BB"/>
+        </w:rPr>
+        <w:t xml:space="preserve">3 </w:t>
+      </w:r>
+      <w:r>
+        <w:rPr>
+          <w:rFonts w:ascii="JetBrains Mono" w:hAnsi="JetBrains Mono"/>
+          <w:color w:val="A9B7C6"/>
+        </w:rPr>
+        <w:t xml:space="preserve">== </w:t>
+      </w:r>
+      <w:r>
+        <w:rPr>
+          <w:rFonts w:ascii="JetBrains Mono" w:hAnsi="JetBrains Mono"/>
+          <w:color w:val="6897BB"/>
+        </w:rPr>
+        <w:t>0</w:t>
+      </w:r>
+      <w:r>
+        <w:rPr>
+          <w:rFonts w:ascii="JetBrains Mono" w:hAnsi="JetBrains Mono"/>
+          <w:color w:val="A9B7C6"/>
+        </w:rPr>
+        <w:t>:</w:t>
+      </w:r>
+      <w:r>
+        <w:rPr>
+          <w:rFonts w:ascii="JetBrains Mono" w:hAnsi="JetBrains Mono"/>
+          <w:color w:val="A9B7C6"/>
+        </w:rPr>
+        <w:br/>
+        <w:t xml:space="preserve">    </w:t>
+      </w:r>
+      <w:r>
+        <w:rPr>
+          <w:rFonts w:ascii="JetBrains Mono" w:hAnsi="JetBrains Mono"/>
+          <w:color w:val="8888C6"/>
+        </w:rPr>
+        <w:t>print</w:t>
+      </w:r>
+      <w:r>
+        <w:rPr>
+          <w:rFonts w:ascii="JetBrains Mono" w:hAnsi="JetBrains Mono"/>
+          <w:color w:val="A9B7C6"/>
+        </w:rPr>
+        <w:t>(</w:t>
+      </w:r>
       <w:r>
         <w:rPr>
           <w:rFonts w:ascii="JetBrains Mono" w:hAnsi="JetBrains Mono"/>
           <w:color w:val="6A8759"/>
         </w:rPr>
-        <w:t>Consultadd</w:t>
-      </w:r>
-      <w:proofErr w:type="spellEnd"/>
-      <w:r>
-        <w:rPr>
-          <w:rFonts w:ascii="JetBrains Mono" w:hAnsi="JetBrains Mono"/>
-          <w:color w:val="6A8759"/>
-        </w:rPr>
-        <w:t xml:space="preserve"> - Python Training"</w:t>
+        <w:t>"Consultadd"</w:t>
       </w:r>
       <w:r>
         <w:rPr>
@@ -1920,131 +1751,12 @@
         </w:rPr>
         <w:br/>
       </w:r>
-      <w:proofErr w:type="spellStart"/>
-      <w:r>
-        <w:rPr>
-          <w:rFonts w:ascii="JetBrains Mono" w:hAnsi="JetBrains Mono"/>
-          <w:color w:val="CC7832"/>
-        </w:rPr>
-        <w:t>elif</w:t>
-      </w:r>
-      <w:proofErr w:type="spellEnd"/>
-      <w:r>
-        <w:rPr>
-          <w:rFonts w:ascii="JetBrains Mono" w:hAnsi="JetBrains Mono"/>
-          <w:color w:val="CC7832"/>
-        </w:rPr>
-        <w:t xml:space="preserve"> </w:t>
-      </w:r>
-      <w:r>
-        <w:rPr>
-          <w:rFonts w:ascii="JetBrains Mono" w:hAnsi="JetBrains Mono"/>
-          <w:color w:val="A9B7C6"/>
-        </w:rPr>
-        <w:t xml:space="preserve">a % </w:t>
-      </w:r>
-      <w:r>
-        <w:rPr>
-          <w:rFonts w:ascii="JetBrains Mono" w:hAnsi="JetBrains Mono"/>
-          <w:color w:val="6897BB"/>
-        </w:rPr>
-        <w:t xml:space="preserve">3 </w:t>
-      </w:r>
-      <w:r>
-        <w:rPr>
-          <w:rFonts w:ascii="JetBrains Mono" w:hAnsi="JetBrains Mono"/>
-          <w:color w:val="A9B7C6"/>
-        </w:rPr>
-        <w:t xml:space="preserve">== </w:t>
-      </w:r>
-      <w:r>
-        <w:rPr>
-          <w:rFonts w:ascii="JetBrains Mono" w:hAnsi="JetBrains Mono"/>
-          <w:color w:val="6897BB"/>
-        </w:rPr>
-        <w:t>0</w:t>
-      </w:r>
-      <w:r>
-        <w:rPr>
-          <w:rFonts w:ascii="JetBrains Mono" w:hAnsi="JetBrains Mono"/>
-          <w:color w:val="A9B7C6"/>
-        </w:rPr>
-        <w:t>:</w:t>
-      </w:r>
-      <w:r>
-        <w:rPr>
-          <w:rFonts w:ascii="JetBrains Mono" w:hAnsi="JetBrains Mono"/>
-          <w:color w:val="A9B7C6"/>
-        </w:rPr>
-        <w:br/>
-        <w:t xml:space="preserve">    </w:t>
-      </w:r>
-      <w:r>
-        <w:rPr>
-          <w:rFonts w:ascii="JetBrains Mono" w:hAnsi="JetBrains Mono"/>
-          <w:color w:val="8888C6"/>
-        </w:rPr>
-        <w:t>print</w:t>
-      </w:r>
-      <w:r>
-        <w:rPr>
-          <w:rFonts w:ascii="JetBrains Mono" w:hAnsi="JetBrains Mono"/>
-          <w:color w:val="A9B7C6"/>
-        </w:rPr>
-        <w:t>(</w:t>
-      </w:r>
-      <w:r>
-        <w:rPr>
-          <w:rFonts w:ascii="JetBrains Mono" w:hAnsi="JetBrains Mono"/>
-          <w:color w:val="6A8759"/>
-        </w:rPr>
-        <w:t>"</w:t>
-      </w:r>
-      <w:proofErr w:type="spellStart"/>
-      <w:r>
-        <w:rPr>
-          <w:rFonts w:ascii="JetBrains Mono" w:hAnsi="JetBrains Mono"/>
-          <w:color w:val="6A8759"/>
-        </w:rPr>
-        <w:t>Consultadd</w:t>
-      </w:r>
-      <w:proofErr w:type="spellEnd"/>
-      <w:r>
-        <w:rPr>
-          <w:rFonts w:ascii="JetBrains Mono" w:hAnsi="JetBrains Mono"/>
-          <w:color w:val="6A8759"/>
-        </w:rPr>
-        <w:t>"</w:t>
-      </w:r>
-      <w:r>
-        <w:rPr>
-          <w:rFonts w:ascii="JetBrains Mono" w:hAnsi="JetBrains Mono"/>
-          <w:color w:val="A9B7C6"/>
-        </w:rPr>
-        <w:t>)</w:t>
-      </w:r>
-      <w:r>
-        <w:rPr>
-          <w:rFonts w:ascii="JetBrains Mono" w:hAnsi="JetBrains Mono"/>
-          <w:color w:val="A9B7C6"/>
-        </w:rPr>
-        <w:br/>
-      </w:r>
-      <w:proofErr w:type="spellStart"/>
-      <w:r>
-        <w:rPr>
-          <w:rFonts w:ascii="JetBrains Mono" w:hAnsi="JetBrains Mono"/>
-          <w:color w:val="CC7832"/>
-        </w:rPr>
-        <w:t>elif</w:t>
-      </w:r>
-      <w:proofErr w:type="spellEnd"/>
-      <w:r>
-        <w:rPr>
-          <w:rFonts w:ascii="JetBrains Mono" w:hAnsi="JetBrains Mono"/>
-          <w:color w:val="CC7832"/>
-        </w:rPr>
-        <w:t xml:space="preserve"> </w:t>
+      <w:r>
+        <w:rPr>
+          <w:rFonts w:ascii="JetBrains Mono" w:hAnsi="JetBrains Mono"/>
+          <w:color w:val="CC7832"/>
+        </w:rPr>
+        <w:t xml:space="preserve">elif </w:t>
       </w:r>
       <w:r>
         <w:rPr>
@@ -2136,23 +1848,7 @@
           <w:b/>
           <w:bCs/>
         </w:rPr>
-        <w:t xml:space="preserve">Write a program in Python to perform the following </w:t>
-      </w:r>
-      <w:proofErr w:type="gramStart"/>
-      <w:r>
-        <w:rPr>
-          <w:b/>
-          <w:bCs/>
-        </w:rPr>
-        <w:t>operator based</w:t>
-      </w:r>
-      <w:proofErr w:type="gramEnd"/>
-      <w:r>
-        <w:rPr>
-          <w:b/>
-          <w:bCs/>
-        </w:rPr>
-        <w:t xml:space="preserve"> task:</w:t>
+        <w:t>Write a program in Python to perform the following operator based task:</w:t>
       </w:r>
     </w:p>
     <w:p>
@@ -2388,23 +2084,7 @@
           <w:b/>
           <w:bCs/>
         </w:rPr>
-        <w:t xml:space="preserve">NOTE: At a </w:t>
-      </w:r>
-      <w:proofErr w:type="gramStart"/>
-      <w:r>
-        <w:rPr>
-          <w:b/>
-          <w:bCs/>
-        </w:rPr>
-        <w:t>time</w:t>
-      </w:r>
-      <w:proofErr w:type="gramEnd"/>
-      <w:r>
-        <w:rPr>
-          <w:b/>
-          <w:bCs/>
-        </w:rPr>
-        <w:t xml:space="preserve"> a user can only perform one action.</w:t>
+        <w:t>NOTE: At a time a user can only perform one action.</w:t>
       </w:r>
     </w:p>
     <w:p>
@@ -2788,21 +2468,12 @@
         <w:br/>
         <w:t xml:space="preserve">    </w:t>
       </w:r>
-      <w:proofErr w:type="spellStart"/>
-      <w:r>
-        <w:rPr>
-          <w:rFonts w:ascii="JetBrains Mono" w:hAnsi="JetBrains Mono"/>
-          <w:color w:val="CC7832"/>
-        </w:rPr>
-        <w:t>elif</w:t>
-      </w:r>
-      <w:proofErr w:type="spellEnd"/>
-      <w:r>
-        <w:rPr>
-          <w:rFonts w:ascii="JetBrains Mono" w:hAnsi="JetBrains Mono"/>
-          <w:color w:val="CC7832"/>
-        </w:rPr>
-        <w:t xml:space="preserve"> </w:t>
+      <w:r>
+        <w:rPr>
+          <w:rFonts w:ascii="JetBrains Mono" w:hAnsi="JetBrains Mono"/>
+          <w:color w:val="CC7832"/>
+        </w:rPr>
+        <w:t xml:space="preserve">elif </w:t>
       </w:r>
       <w:r>
         <w:rPr>
@@ -2848,21 +2519,12 @@
         <w:lastRenderedPageBreak/>
         <w:t xml:space="preserve">    </w:t>
       </w:r>
-      <w:proofErr w:type="spellStart"/>
-      <w:r>
-        <w:rPr>
-          <w:rFonts w:ascii="JetBrains Mono" w:hAnsi="JetBrains Mono"/>
-          <w:color w:val="CC7832"/>
-        </w:rPr>
-        <w:t>elif</w:t>
-      </w:r>
-      <w:proofErr w:type="spellEnd"/>
-      <w:r>
-        <w:rPr>
-          <w:rFonts w:ascii="JetBrains Mono" w:hAnsi="JetBrains Mono"/>
-          <w:color w:val="CC7832"/>
-        </w:rPr>
-        <w:t xml:space="preserve"> </w:t>
+      <w:r>
+        <w:rPr>
+          <w:rFonts w:ascii="JetBrains Mono" w:hAnsi="JetBrains Mono"/>
+          <w:color w:val="CC7832"/>
+        </w:rPr>
+        <w:t xml:space="preserve">elif </w:t>
       </w:r>
       <w:r>
         <w:rPr>
@@ -2901,21 +2563,12 @@
         <w:br/>
         <w:t xml:space="preserve">    </w:t>
       </w:r>
-      <w:proofErr w:type="spellStart"/>
-      <w:r>
-        <w:rPr>
-          <w:rFonts w:ascii="JetBrains Mono" w:hAnsi="JetBrains Mono"/>
-          <w:color w:val="CC7832"/>
-        </w:rPr>
-        <w:t>elif</w:t>
-      </w:r>
-      <w:proofErr w:type="spellEnd"/>
-      <w:r>
-        <w:rPr>
-          <w:rFonts w:ascii="JetBrains Mono" w:hAnsi="JetBrains Mono"/>
-          <w:color w:val="CC7832"/>
-        </w:rPr>
-        <w:t xml:space="preserve"> </w:t>
+      <w:r>
+        <w:rPr>
+          <w:rFonts w:ascii="JetBrains Mono" w:hAnsi="JetBrains Mono"/>
+          <w:color w:val="CC7832"/>
+        </w:rPr>
+        <w:t xml:space="preserve">elif </w:t>
       </w:r>
       <w:r>
         <w:rPr>
@@ -2967,21 +2620,12 @@
         </w:rPr>
         <w:br/>
       </w:r>
-      <w:proofErr w:type="spellStart"/>
-      <w:r>
-        <w:rPr>
-          <w:rFonts w:ascii="JetBrains Mono" w:hAnsi="JetBrains Mono"/>
-          <w:color w:val="CC7832"/>
-        </w:rPr>
-        <w:t>elif</w:t>
-      </w:r>
-      <w:proofErr w:type="spellEnd"/>
-      <w:r>
-        <w:rPr>
-          <w:rFonts w:ascii="JetBrains Mono" w:hAnsi="JetBrains Mono"/>
-          <w:color w:val="CC7832"/>
-        </w:rPr>
-        <w:t xml:space="preserve"> </w:t>
+      <w:r>
+        <w:rPr>
+          <w:rFonts w:ascii="JetBrains Mono" w:hAnsi="JetBrains Mono"/>
+          <w:color w:val="CC7832"/>
+        </w:rPr>
+        <w:t xml:space="preserve">elif </w:t>
       </w:r>
       <w:r>
         <w:rPr>
@@ -3327,23 +2971,7 @@
           <w:rFonts w:ascii="JetBrains Mono" w:hAnsi="JetBrains Mono"/>
           <w:color w:val="A9B7C6"/>
         </w:rPr>
-        <w:t>avg=(</w:t>
-      </w:r>
-      <w:proofErr w:type="spellStart"/>
-      <w:r>
-        <w:rPr>
-          <w:rFonts w:ascii="JetBrains Mono" w:hAnsi="JetBrains Mono"/>
-          <w:color w:val="A9B7C6"/>
-        </w:rPr>
-        <w:t>a+b+c</w:t>
-      </w:r>
-      <w:proofErr w:type="spellEnd"/>
-      <w:r>
-        <w:rPr>
-          <w:rFonts w:ascii="JetBrains Mono" w:hAnsi="JetBrains Mono"/>
-          <w:color w:val="A9B7C6"/>
-        </w:rPr>
-        <w:t>)/</w:t>
+        <w:t>avg=(a+b+c)/</w:t>
       </w:r>
       <w:r>
         <w:rPr>
@@ -3587,21 +3215,12 @@
         <w:br/>
         <w:t xml:space="preserve">    </w:t>
       </w:r>
-      <w:proofErr w:type="spellStart"/>
-      <w:r>
-        <w:rPr>
-          <w:rFonts w:ascii="JetBrains Mono" w:hAnsi="JetBrains Mono"/>
-          <w:color w:val="CC7832"/>
-        </w:rPr>
-        <w:t>elif</w:t>
-      </w:r>
-      <w:proofErr w:type="spellEnd"/>
-      <w:r>
-        <w:rPr>
-          <w:rFonts w:ascii="JetBrains Mono" w:hAnsi="JetBrains Mono"/>
-          <w:color w:val="CC7832"/>
-        </w:rPr>
-        <w:t xml:space="preserve"> </w:t>
+      <w:r>
+        <w:rPr>
+          <w:rFonts w:ascii="JetBrains Mono" w:hAnsi="JetBrains Mono"/>
+          <w:color w:val="CC7832"/>
+        </w:rPr>
+        <w:t xml:space="preserve">elif </w:t>
       </w:r>
       <w:r>
         <w:rPr>
@@ -3668,21 +3287,12 @@
         <w:br/>
         <w:t xml:space="preserve">    </w:t>
       </w:r>
-      <w:proofErr w:type="spellStart"/>
-      <w:r>
-        <w:rPr>
-          <w:rFonts w:ascii="JetBrains Mono" w:hAnsi="JetBrains Mono"/>
-          <w:color w:val="CC7832"/>
-        </w:rPr>
-        <w:t>elif</w:t>
-      </w:r>
-      <w:proofErr w:type="spellEnd"/>
-      <w:r>
-        <w:rPr>
-          <w:rFonts w:ascii="JetBrains Mono" w:hAnsi="JetBrains Mono"/>
-          <w:color w:val="CC7832"/>
-        </w:rPr>
-        <w:t xml:space="preserve"> </w:t>
+      <w:r>
+        <w:rPr>
+          <w:rFonts w:ascii="JetBrains Mono" w:hAnsi="JetBrains Mono"/>
+          <w:color w:val="CC7832"/>
+        </w:rPr>
+        <w:t xml:space="preserve">elif </w:t>
       </w:r>
       <w:r>
         <w:rPr>
@@ -3749,21 +3359,12 @@
         <w:br/>
         <w:t xml:space="preserve">    </w:t>
       </w:r>
-      <w:proofErr w:type="spellStart"/>
-      <w:r>
-        <w:rPr>
-          <w:rFonts w:ascii="JetBrains Mono" w:hAnsi="JetBrains Mono"/>
-          <w:color w:val="CC7832"/>
-        </w:rPr>
-        <w:t>elif</w:t>
-      </w:r>
-      <w:proofErr w:type="spellEnd"/>
-      <w:r>
-        <w:rPr>
-          <w:rFonts w:ascii="JetBrains Mono" w:hAnsi="JetBrains Mono"/>
-          <w:color w:val="CC7832"/>
-        </w:rPr>
-        <w:t xml:space="preserve"> </w:t>
+      <w:r>
+        <w:rPr>
+          <w:rFonts w:ascii="JetBrains Mono" w:hAnsi="JetBrains Mono"/>
+          <w:color w:val="CC7832"/>
+        </w:rPr>
+        <w:t xml:space="preserve">elif </w:t>
       </w:r>
       <w:r>
         <w:rPr>
@@ -3816,21 +3417,12 @@
         <w:br/>
         <w:t xml:space="preserve">    </w:t>
       </w:r>
-      <w:proofErr w:type="spellStart"/>
-      <w:r>
-        <w:rPr>
-          <w:rFonts w:ascii="JetBrains Mono" w:hAnsi="JetBrains Mono"/>
-          <w:color w:val="CC7832"/>
-        </w:rPr>
-        <w:t>elif</w:t>
-      </w:r>
-      <w:proofErr w:type="spellEnd"/>
-      <w:r>
-        <w:rPr>
-          <w:rFonts w:ascii="JetBrains Mono" w:hAnsi="JetBrains Mono"/>
-          <w:color w:val="CC7832"/>
-        </w:rPr>
-        <w:t xml:space="preserve"> </w:t>
+      <w:r>
+        <w:rPr>
+          <w:rFonts w:ascii="JetBrains Mono" w:hAnsi="JetBrains Mono"/>
+          <w:color w:val="CC7832"/>
+        </w:rPr>
+        <w:t xml:space="preserve">elif </w:t>
       </w:r>
       <w:r>
         <w:rPr>
@@ -3883,21 +3475,12 @@
         <w:br/>
         <w:t xml:space="preserve">    </w:t>
       </w:r>
-      <w:proofErr w:type="spellStart"/>
-      <w:r>
-        <w:rPr>
-          <w:rFonts w:ascii="JetBrains Mono" w:hAnsi="JetBrains Mono"/>
-          <w:color w:val="CC7832"/>
-        </w:rPr>
-        <w:t>elif</w:t>
-      </w:r>
-      <w:proofErr w:type="spellEnd"/>
-      <w:r>
-        <w:rPr>
-          <w:rFonts w:ascii="JetBrains Mono" w:hAnsi="JetBrains Mono"/>
-          <w:color w:val="CC7832"/>
-        </w:rPr>
-        <w:t xml:space="preserve"> </w:t>
+      <w:r>
+        <w:rPr>
+          <w:rFonts w:ascii="JetBrains Mono" w:hAnsi="JetBrains Mono"/>
+          <w:color w:val="CC7832"/>
+        </w:rPr>
+        <w:t xml:space="preserve">elif </w:t>
       </w:r>
       <w:r>
         <w:rPr>
@@ -4249,27 +3832,7 @@
           <w:szCs w:val="20"/>
         </w:rPr>
         <w:br/>
-        <w:t xml:space="preserve">    </w:t>
-      </w:r>
-      <w:proofErr w:type="spellStart"/>
-      <w:r>
-        <w:rPr>
-          <w:rFonts w:ascii="JetBrains Mono" w:eastAsia="Times New Roman" w:hAnsi="JetBrains Mono" w:cs="Courier New"/>
-          <w:color w:val="CC7832"/>
-          <w:sz w:val="20"/>
-          <w:szCs w:val="20"/>
-        </w:rPr>
-        <w:t>elif</w:t>
-      </w:r>
-      <w:proofErr w:type="spellEnd"/>
-      <w:r>
-        <w:rPr>
-          <w:rFonts w:ascii="JetBrains Mono" w:eastAsia="Times New Roman" w:hAnsi="JetBrains Mono" w:cs="Courier New"/>
-          <w:color w:val="CC7832"/>
-          <w:sz w:val="20"/>
-          <w:szCs w:val="20"/>
-        </w:rPr>
-        <w:t xml:space="preserve"> </w:t>
+        <w:t xml:space="preserve">    elif </w:t>
       </w:r>
       <w:r>
         <w:rPr>
@@ -4403,11 +3966,26 @@
     <w:p>
       <w:pPr>
         <w:pStyle w:val="HTMLPreformatted"/>
-        <w:numPr>
-          <w:ilvl w:val="0"/>
-          <w:numId w:val="1"/>
-        </w:numPr>
         <w:shd w:val="clear" w:color="auto" w:fill="2B2B2B"/>
+        <w:ind w:left="360"/>
+        <w:rPr>
+          <w:rFonts w:ascii="JetBrains Mono" w:hAnsi="JetBrains Mono"/>
+          <w:color w:val="CC7832"/>
+        </w:rPr>
+      </w:pPr>
+      <w:r>
+        <w:rPr>
+          <w:rFonts w:ascii="JetBrains Mono" w:hAnsi="JetBrains Mono"/>
+          <w:color w:val="CC7832"/>
+        </w:rPr>
+        <w:t>l = []</w:t>
+      </w:r>
+    </w:p>
+    <w:p>
+      <w:pPr>
+        <w:pStyle w:val="HTMLPreformatted"/>
+        <w:shd w:val="clear" w:color="auto" w:fill="2B2B2B"/>
+        <w:ind w:left="360"/>
         <w:rPr>
           <w:rFonts w:ascii="JetBrains Mono" w:hAnsi="JetBrains Mono"/>
           <w:color w:val="A9B7C6"/>
@@ -4420,21 +3998,12 @@
         </w:rPr>
         <w:t xml:space="preserve">for </w:t>
       </w:r>
-      <w:proofErr w:type="spellStart"/>
-      <w:r>
-        <w:rPr>
-          <w:rFonts w:ascii="JetBrains Mono" w:hAnsi="JetBrains Mono"/>
-          <w:color w:val="A9B7C6"/>
-        </w:rPr>
-        <w:t>i</w:t>
-      </w:r>
-      <w:proofErr w:type="spellEnd"/>
-      <w:r>
-        <w:rPr>
-          <w:rFonts w:ascii="JetBrains Mono" w:hAnsi="JetBrains Mono"/>
-          <w:color w:val="A9B7C6"/>
-        </w:rPr>
-        <w:t xml:space="preserve"> </w:t>
+      <w:r>
+        <w:rPr>
+          <w:rFonts w:ascii="JetBrains Mono" w:hAnsi="JetBrains Mono"/>
+          <w:color w:val="A9B7C6"/>
+        </w:rPr>
+        <w:t xml:space="preserve">i </w:t>
       </w:r>
       <w:r>
         <w:rPr>
@@ -4443,7 +4012,6 @@
         </w:rPr>
         <w:t xml:space="preserve">in </w:t>
       </w:r>
-      <w:proofErr w:type="gramStart"/>
       <w:r>
         <w:rPr>
           <w:rFonts w:ascii="JetBrains Mono" w:hAnsi="JetBrains Mono"/>
@@ -4458,7 +4026,6 @@
         </w:rPr>
         <w:t>(</w:t>
       </w:r>
-      <w:proofErr w:type="gramEnd"/>
       <w:r>
         <w:rPr>
           <w:rFonts w:ascii="JetBrains Mono" w:hAnsi="JetBrains Mono"/>
@@ -4502,21 +4069,12 @@
         </w:rPr>
         <w:t xml:space="preserve">if </w:t>
       </w:r>
-      <w:proofErr w:type="spellStart"/>
-      <w:r>
-        <w:rPr>
-          <w:rFonts w:ascii="JetBrains Mono" w:hAnsi="JetBrains Mono"/>
-          <w:color w:val="A9B7C6"/>
-        </w:rPr>
-        <w:t>i</w:t>
-      </w:r>
-      <w:proofErr w:type="spellEnd"/>
-      <w:r>
-        <w:rPr>
-          <w:rFonts w:ascii="JetBrains Mono" w:hAnsi="JetBrains Mono"/>
-          <w:color w:val="A9B7C6"/>
-        </w:rPr>
-        <w:t xml:space="preserve"> % </w:t>
+      <w:r>
+        <w:rPr>
+          <w:rFonts w:ascii="JetBrains Mono" w:hAnsi="JetBrains Mono"/>
+          <w:color w:val="A9B7C6"/>
+        </w:rPr>
+        <w:t xml:space="preserve">i % </w:t>
       </w:r>
       <w:r>
         <w:rPr>
@@ -4546,21 +4104,12 @@
         </w:rPr>
         <w:t xml:space="preserve">and not </w:t>
       </w:r>
-      <w:proofErr w:type="spellStart"/>
-      <w:r>
-        <w:rPr>
-          <w:rFonts w:ascii="JetBrains Mono" w:hAnsi="JetBrains Mono"/>
-          <w:color w:val="A9B7C6"/>
-        </w:rPr>
-        <w:t>i</w:t>
-      </w:r>
-      <w:proofErr w:type="spellEnd"/>
-      <w:r>
-        <w:rPr>
-          <w:rFonts w:ascii="JetBrains Mono" w:hAnsi="JetBrains Mono"/>
-          <w:color w:val="A9B7C6"/>
-        </w:rPr>
-        <w:t xml:space="preserve"> % </w:t>
+      <w:r>
+        <w:rPr>
+          <w:rFonts w:ascii="JetBrains Mono" w:hAnsi="JetBrains Mono"/>
+          <w:color w:val="A9B7C6"/>
+        </w:rPr>
+        <w:t xml:space="preserve">i % </w:t>
       </w:r>
       <w:r>
         <w:rPr>
@@ -4601,8 +4150,33 @@
       <w:r>
         <w:rPr>
           <w:rFonts w:ascii="JetBrains Mono" w:hAnsi="JetBrains Mono"/>
+          <w:color w:val="A9B7C6"/>
+        </w:rPr>
+        <w:t>l.append(i)</w:t>
+      </w:r>
+    </w:p>
+    <w:p>
+      <w:pPr>
+        <w:pStyle w:val="HTMLPreformatted"/>
+        <w:shd w:val="clear" w:color="auto" w:fill="2B2B2B"/>
+        <w:ind w:left="360"/>
+        <w:rPr>
+          <w:rFonts w:ascii="JetBrains Mono" w:hAnsi="JetBrains Mono"/>
+          <w:color w:val="A9B7C6"/>
+        </w:rPr>
+      </w:pPr>
+      <w:r>
+        <w:rPr>
+          <w:rFonts w:ascii="JetBrains Mono" w:hAnsi="JetBrains Mono"/>
           <w:color w:val="8888C6"/>
         </w:rPr>
+        <w:t xml:space="preserve">        </w:t>
+      </w:r>
+      <w:r>
+        <w:rPr>
+          <w:rFonts w:ascii="JetBrains Mono" w:hAnsi="JetBrains Mono"/>
+          <w:color w:val="8888C6"/>
+        </w:rPr>
         <w:t>print</w:t>
       </w:r>
       <w:r>
@@ -4610,23 +4184,7 @@
           <w:rFonts w:ascii="JetBrains Mono" w:hAnsi="JetBrains Mono"/>
           <w:color w:val="A9B7C6"/>
         </w:rPr>
-        <w:t>(</w:t>
-      </w:r>
-      <w:proofErr w:type="spellStart"/>
-      <w:r>
-        <w:rPr>
-          <w:rFonts w:ascii="JetBrains Mono" w:hAnsi="JetBrains Mono"/>
-          <w:color w:val="A9B7C6"/>
-        </w:rPr>
-        <w:t>i</w:t>
-      </w:r>
-      <w:proofErr w:type="spellEnd"/>
-      <w:r>
-        <w:rPr>
-          <w:rFonts w:ascii="JetBrains Mono" w:hAnsi="JetBrains Mono"/>
-          <w:color w:val="A9B7C6"/>
-        </w:rPr>
-        <w:t>)</w:t>
+        <w:t>(i)</w:t>
       </w:r>
     </w:p>
     <w:p/>
@@ -4677,15 +4235,7 @@
         <w:ind w:left="720"/>
       </w:pPr>
       <w:r>
-        <w:t xml:space="preserve">      print(</w:t>
-      </w:r>
-      <w:proofErr w:type="spellStart"/>
-      <w:r>
-        <w:t>i</w:t>
-      </w:r>
-      <w:proofErr w:type="spellEnd"/>
-      <w:r>
-        <w:t>)</w:t>
+        <w:t xml:space="preserve">      print(i)</w:t>
       </w:r>
     </w:p>
     <w:p>
@@ -4737,13 +4287,8 @@
           <w:numId w:val="10"/>
         </w:numPr>
       </w:pPr>
-      <w:proofErr w:type="spellStart"/>
-      <w:r>
-        <w:t>i</w:t>
-      </w:r>
-      <w:proofErr w:type="spellEnd"/>
-      <w:r>
-        <w:t xml:space="preserve"> = 0</w:t>
+      <w:r>
+        <w:t>i = 0</w:t>
       </w:r>
     </w:p>
     <w:p>
@@ -4759,15 +4304,7 @@
         <w:ind w:left="720"/>
       </w:pPr>
       <w:r>
-        <w:t xml:space="preserve">     print(</w:t>
-      </w:r>
-      <w:proofErr w:type="spellStart"/>
-      <w:r>
-        <w:t>i</w:t>
-      </w:r>
-      <w:proofErr w:type="spellEnd"/>
-      <w:r>
-        <w:t>)</w:t>
+        <w:t xml:space="preserve">     print(i)</w:t>
       </w:r>
     </w:p>
     <w:p>
@@ -4775,15 +4312,7 @@
         <w:ind w:left="720"/>
       </w:pPr>
       <w:r>
-        <w:t xml:space="preserve">     </w:t>
-      </w:r>
-      <w:proofErr w:type="spellStart"/>
-      <w:r>
-        <w:t>i</w:t>
-      </w:r>
-      <w:proofErr w:type="spellEnd"/>
-      <w:r>
-        <w:t xml:space="preserve"> += 1</w:t>
+        <w:t xml:space="preserve">     i += 1</w:t>
       </w:r>
     </w:p>
     <w:p>
@@ -4839,6 +4368,7 @@
         <w:ind w:left="720"/>
       </w:pPr>
       <w:r>
+        <w:lastRenderedPageBreak/>
         <w:t>0</w:t>
       </w:r>
     </w:p>
@@ -4847,7 +4377,6 @@
         <w:ind w:left="720"/>
       </w:pPr>
       <w:r>
-        <w:lastRenderedPageBreak/>
         <w:t>error</w:t>
       </w:r>
     </w:p>
@@ -5036,21 +4565,12 @@
         </w:rPr>
         <w:t xml:space="preserve">for </w:t>
       </w:r>
-      <w:proofErr w:type="spellStart"/>
-      <w:r>
-        <w:rPr>
-          <w:rFonts w:ascii="JetBrains Mono" w:hAnsi="JetBrains Mono"/>
-          <w:color w:val="A9B7C6"/>
-        </w:rPr>
-        <w:t>i</w:t>
-      </w:r>
-      <w:proofErr w:type="spellEnd"/>
-      <w:r>
-        <w:rPr>
-          <w:rFonts w:ascii="JetBrains Mono" w:hAnsi="JetBrains Mono"/>
-          <w:color w:val="A9B7C6"/>
-        </w:rPr>
-        <w:t xml:space="preserve"> </w:t>
+      <w:r>
+        <w:rPr>
+          <w:rFonts w:ascii="JetBrains Mono" w:hAnsi="JetBrains Mono"/>
+          <w:color w:val="A9B7C6"/>
+        </w:rPr>
+        <w:t xml:space="preserve">i </w:t>
       </w:r>
       <w:r>
         <w:rPr>
@@ -5059,7 +4579,6 @@
         </w:rPr>
         <w:t xml:space="preserve">in </w:t>
       </w:r>
-      <w:proofErr w:type="gramStart"/>
       <w:r>
         <w:rPr>
           <w:rFonts w:ascii="JetBrains Mono" w:hAnsi="JetBrains Mono"/>
@@ -5074,7 +4593,6 @@
         </w:rPr>
         <w:t>(</w:t>
       </w:r>
-      <w:proofErr w:type="gramEnd"/>
       <w:r>
         <w:rPr>
           <w:rFonts w:ascii="JetBrains Mono" w:hAnsi="JetBrains Mono"/>
@@ -5118,21 +4636,12 @@
         </w:rPr>
         <w:t xml:space="preserve">if </w:t>
       </w:r>
-      <w:proofErr w:type="spellStart"/>
-      <w:r>
-        <w:rPr>
-          <w:rFonts w:ascii="JetBrains Mono" w:hAnsi="JetBrains Mono"/>
-          <w:color w:val="A9B7C6"/>
-        </w:rPr>
-        <w:t>i</w:t>
-      </w:r>
-      <w:proofErr w:type="spellEnd"/>
-      <w:r>
-        <w:rPr>
-          <w:rFonts w:ascii="JetBrains Mono" w:hAnsi="JetBrains Mono"/>
-          <w:color w:val="A9B7C6"/>
-        </w:rPr>
-        <w:t xml:space="preserve"> == </w:t>
+      <w:r>
+        <w:rPr>
+          <w:rFonts w:ascii="JetBrains Mono" w:hAnsi="JetBrains Mono"/>
+          <w:color w:val="A9B7C6"/>
+        </w:rPr>
+        <w:t xml:space="preserve">i == </w:t>
       </w:r>
       <w:r>
         <w:rPr>
@@ -5148,21 +4657,12 @@
         </w:rPr>
         <w:t xml:space="preserve">or </w:t>
       </w:r>
-      <w:proofErr w:type="spellStart"/>
-      <w:r>
-        <w:rPr>
-          <w:rFonts w:ascii="JetBrains Mono" w:hAnsi="JetBrains Mono"/>
-          <w:color w:val="A9B7C6"/>
-        </w:rPr>
-        <w:t>i</w:t>
-      </w:r>
-      <w:proofErr w:type="spellEnd"/>
-      <w:r>
-        <w:rPr>
-          <w:rFonts w:ascii="JetBrains Mono" w:hAnsi="JetBrains Mono"/>
-          <w:color w:val="A9B7C6"/>
-        </w:rPr>
-        <w:t xml:space="preserve"> == </w:t>
+      <w:r>
+        <w:rPr>
+          <w:rFonts w:ascii="JetBrains Mono" w:hAnsi="JetBrains Mono"/>
+          <w:color w:val="A9B7C6"/>
+        </w:rPr>
+        <w:t xml:space="preserve">i == </w:t>
       </w:r>
       <w:r>
         <w:rPr>
@@ -5213,23 +4713,7 @@
           <w:rFonts w:ascii="JetBrains Mono" w:hAnsi="JetBrains Mono"/>
           <w:color w:val="A9B7C6"/>
         </w:rPr>
-        <w:t>(</w:t>
-      </w:r>
-      <w:proofErr w:type="spellStart"/>
-      <w:r>
-        <w:rPr>
-          <w:rFonts w:ascii="JetBrains Mono" w:hAnsi="JetBrains Mono"/>
-          <w:color w:val="A9B7C6"/>
-        </w:rPr>
-        <w:t>i</w:t>
-      </w:r>
-      <w:proofErr w:type="spellEnd"/>
-      <w:r>
-        <w:rPr>
-          <w:rFonts w:ascii="JetBrains Mono" w:hAnsi="JetBrains Mono"/>
-          <w:color w:val="A9B7C6"/>
-        </w:rPr>
-        <w:t>)</w:t>
+        <w:t>(i)</w:t>
       </w:r>
     </w:p>
     <w:p/>
@@ -5292,6 +4776,7 @@
           <w:rFonts w:ascii="JetBrains Mono" w:hAnsi="JetBrains Mono"/>
           <w:color w:val="A9B7C6"/>
         </w:rPr>
+        <w:lastRenderedPageBreak/>
         <w:t xml:space="preserve">a = </w:t>
       </w:r>
       <w:r>
@@ -5349,7 +4834,6 @@
           <w:rFonts w:ascii="JetBrains Mono" w:hAnsi="JetBrains Mono"/>
           <w:color w:val="A9B7C6"/>
         </w:rPr>
-        <w:lastRenderedPageBreak/>
         <w:t xml:space="preserve">d = </w:t>
       </w:r>
       <w:r>
@@ -5373,21 +4857,12 @@
         </w:rPr>
         <w:t xml:space="preserve">for </w:t>
       </w:r>
-      <w:proofErr w:type="spellStart"/>
-      <w:r>
-        <w:rPr>
-          <w:rFonts w:ascii="JetBrains Mono" w:hAnsi="JetBrains Mono"/>
-          <w:color w:val="A9B7C6"/>
-        </w:rPr>
-        <w:t>i</w:t>
-      </w:r>
-      <w:proofErr w:type="spellEnd"/>
-      <w:r>
-        <w:rPr>
-          <w:rFonts w:ascii="JetBrains Mono" w:hAnsi="JetBrains Mono"/>
-          <w:color w:val="A9B7C6"/>
-        </w:rPr>
-        <w:t xml:space="preserve"> </w:t>
+      <w:r>
+        <w:rPr>
+          <w:rFonts w:ascii="JetBrains Mono" w:hAnsi="JetBrains Mono"/>
+          <w:color w:val="A9B7C6"/>
+        </w:rPr>
+        <w:t xml:space="preserve">i </w:t>
       </w:r>
       <w:r>
         <w:rPr>
@@ -5418,21 +4893,12 @@
         </w:rPr>
         <w:t xml:space="preserve">if </w:t>
       </w:r>
-      <w:proofErr w:type="spellStart"/>
-      <w:r>
-        <w:rPr>
-          <w:rFonts w:ascii="JetBrains Mono" w:hAnsi="JetBrains Mono"/>
-          <w:color w:val="A9B7C6"/>
-        </w:rPr>
-        <w:t>i.isdigit</w:t>
-      </w:r>
-      <w:proofErr w:type="spellEnd"/>
-      <w:r>
-        <w:rPr>
-          <w:rFonts w:ascii="JetBrains Mono" w:hAnsi="JetBrains Mono"/>
-          <w:color w:val="A9B7C6"/>
-        </w:rPr>
-        <w:t>():</w:t>
+      <w:r>
+        <w:rPr>
+          <w:rFonts w:ascii="JetBrains Mono" w:hAnsi="JetBrains Mono"/>
+          <w:color w:val="A9B7C6"/>
+        </w:rPr>
+        <w:t>i.isdigit():</w:t>
       </w:r>
       <w:r>
         <w:rPr>
@@ -5457,37 +4923,19 @@
         <w:br/>
         <w:t xml:space="preserve">    </w:t>
       </w:r>
-      <w:proofErr w:type="spellStart"/>
-      <w:r>
-        <w:rPr>
-          <w:rFonts w:ascii="JetBrains Mono" w:hAnsi="JetBrains Mono"/>
-          <w:color w:val="CC7832"/>
-        </w:rPr>
-        <w:t>elif</w:t>
-      </w:r>
-      <w:proofErr w:type="spellEnd"/>
-      <w:r>
-        <w:rPr>
-          <w:rFonts w:ascii="JetBrains Mono" w:hAnsi="JetBrains Mono"/>
-          <w:color w:val="CC7832"/>
-        </w:rPr>
-        <w:t xml:space="preserve"> </w:t>
-      </w:r>
-      <w:proofErr w:type="spellStart"/>
-      <w:r>
-        <w:rPr>
-          <w:rFonts w:ascii="JetBrains Mono" w:hAnsi="JetBrains Mono"/>
-          <w:color w:val="A9B7C6"/>
-        </w:rPr>
-        <w:t>i.isalpha</w:t>
-      </w:r>
-      <w:proofErr w:type="spellEnd"/>
-      <w:r>
-        <w:rPr>
-          <w:rFonts w:ascii="JetBrains Mono" w:hAnsi="JetBrains Mono"/>
-          <w:color w:val="A9B7C6"/>
-        </w:rPr>
-        <w:t>():</w:t>
+      <w:r>
+        <w:rPr>
+          <w:rFonts w:ascii="JetBrains Mono" w:hAnsi="JetBrains Mono"/>
+          <w:color w:val="CC7832"/>
+        </w:rPr>
+        <w:t xml:space="preserve">elif </w:t>
+      </w:r>
+      <w:r>
+        <w:rPr>
+          <w:rFonts w:ascii="JetBrains Mono" w:hAnsi="JetBrains Mono"/>
+          <w:color w:val="A9B7C6"/>
+        </w:rPr>
+        <w:t>i.isalpha():</w:t>
       </w:r>
       <w:r>
         <w:rPr>
@@ -5657,13 +5105,7 @@
         </w:numPr>
       </w:pPr>
       <w:r>
-        <w:t>Write a program such that it asks users to “guess the lucky number”. If the correct number is</w:t>
-      </w:r>
-      <w:r>
-        <w:t xml:space="preserve"> </w:t>
-      </w:r>
-      <w:r>
-        <w:t>guessed the program stops, otherwise it continues forever.</w:t>
+        <w:t>Write a program such that it asks users to “guess the lucky number”. If the correct number is guessed the program stops, otherwise it continues forever.</w:t>
       </w:r>
     </w:p>
     <w:p>
@@ -5725,76 +5167,58 @@
           <w:color w:val="A9B7C6"/>
         </w:rPr>
         <w:br/>
+        <w:t xml:space="preserve">    i = </w:t>
+      </w:r>
+      <w:r>
+        <w:rPr>
+          <w:rFonts w:ascii="JetBrains Mono" w:hAnsi="JetBrains Mono"/>
+          <w:color w:val="8888C6"/>
+        </w:rPr>
+        <w:t>int</w:t>
+      </w:r>
+      <w:r>
+        <w:rPr>
+          <w:rFonts w:ascii="JetBrains Mono" w:hAnsi="JetBrains Mono"/>
+          <w:color w:val="A9B7C6"/>
+        </w:rPr>
+        <w:t>(</w:t>
+      </w:r>
+      <w:r>
+        <w:rPr>
+          <w:rFonts w:ascii="JetBrains Mono" w:hAnsi="JetBrains Mono"/>
+          <w:color w:val="8888C6"/>
+        </w:rPr>
+        <w:t>input</w:t>
+      </w:r>
+      <w:r>
+        <w:rPr>
+          <w:rFonts w:ascii="JetBrains Mono" w:hAnsi="JetBrains Mono"/>
+          <w:color w:val="A9B7C6"/>
+        </w:rPr>
+        <w:t>(</w:t>
+      </w:r>
+      <w:r>
+        <w:rPr>
+          <w:rFonts w:ascii="JetBrains Mono" w:hAnsi="JetBrains Mono"/>
+          <w:color w:val="6A8759"/>
+        </w:rPr>
+        <w:t xml:space="preserve">"enter number: " </w:t>
+      </w:r>
+      <w:r>
+        <w:rPr>
+          <w:rFonts w:ascii="JetBrains Mono" w:hAnsi="JetBrains Mono"/>
+          <w:color w:val="A9B7C6"/>
+        </w:rPr>
+        <w:t>))</w:t>
+      </w:r>
+      <w:r>
+        <w:rPr>
+          <w:rFonts w:ascii="JetBrains Mono" w:hAnsi="JetBrains Mono"/>
+          <w:color w:val="A9B7C6"/>
+        </w:rPr>
+        <w:br/>
         <w:t xml:space="preserve">    </w:t>
       </w:r>
-      <w:proofErr w:type="spellStart"/>
-      <w:r>
-        <w:rPr>
-          <w:rFonts w:ascii="JetBrains Mono" w:hAnsi="JetBrains Mono"/>
-          <w:color w:val="A9B7C6"/>
-        </w:rPr>
-        <w:t>i</w:t>
-      </w:r>
-      <w:proofErr w:type="spellEnd"/>
-      <w:r>
-        <w:rPr>
-          <w:rFonts w:ascii="JetBrains Mono" w:hAnsi="JetBrains Mono"/>
-          <w:color w:val="A9B7C6"/>
-        </w:rPr>
-        <w:t xml:space="preserve"> = </w:t>
-      </w:r>
-      <w:proofErr w:type="gramStart"/>
-      <w:r>
-        <w:rPr>
-          <w:rFonts w:ascii="JetBrains Mono" w:hAnsi="JetBrains Mono"/>
-          <w:color w:val="8888C6"/>
-        </w:rPr>
-        <w:t>int</w:t>
-      </w:r>
-      <w:r>
-        <w:rPr>
-          <w:rFonts w:ascii="JetBrains Mono" w:hAnsi="JetBrains Mono"/>
-          <w:color w:val="A9B7C6"/>
-        </w:rPr>
-        <w:t>(</w:t>
-      </w:r>
-      <w:proofErr w:type="gramEnd"/>
-      <w:r>
-        <w:rPr>
-          <w:rFonts w:ascii="JetBrains Mono" w:hAnsi="JetBrains Mono"/>
-          <w:color w:val="8888C6"/>
-        </w:rPr>
-        <w:t>input</w:t>
-      </w:r>
-      <w:r>
-        <w:rPr>
-          <w:rFonts w:ascii="JetBrains Mono" w:hAnsi="JetBrains Mono"/>
-          <w:color w:val="A9B7C6"/>
-        </w:rPr>
-        <w:t>(</w:t>
-      </w:r>
-      <w:r>
-        <w:rPr>
-          <w:rFonts w:ascii="JetBrains Mono" w:hAnsi="JetBrains Mono"/>
-          <w:color w:val="6A8759"/>
-        </w:rPr>
-        <w:t xml:space="preserve">"enter number: " </w:t>
-      </w:r>
-      <w:r>
-        <w:rPr>
-          <w:rFonts w:ascii="JetBrains Mono" w:hAnsi="JetBrains Mono"/>
-          <w:color w:val="A9B7C6"/>
-        </w:rPr>
-        <w:t>))</w:t>
-      </w:r>
-      <w:r>
-        <w:rPr>
-          <w:rFonts w:ascii="JetBrains Mono" w:hAnsi="JetBrains Mono"/>
-          <w:color w:val="A9B7C6"/>
-        </w:rPr>
-        <w:br/>
-        <w:t xml:space="preserve">    </w:t>
-      </w:r>
       <w:r>
         <w:rPr>
           <w:rFonts w:ascii="JetBrains Mono" w:hAnsi="JetBrains Mono"/>
@@ -5802,21 +5226,12 @@
         </w:rPr>
         <w:t xml:space="preserve">if </w:t>
       </w:r>
-      <w:proofErr w:type="spellStart"/>
-      <w:r>
-        <w:rPr>
-          <w:rFonts w:ascii="JetBrains Mono" w:hAnsi="JetBrains Mono"/>
-          <w:color w:val="A9B7C6"/>
-        </w:rPr>
-        <w:t>i</w:t>
-      </w:r>
-      <w:proofErr w:type="spellEnd"/>
-      <w:r>
-        <w:rPr>
-          <w:rFonts w:ascii="JetBrains Mono" w:hAnsi="JetBrains Mono"/>
-          <w:color w:val="A9B7C6"/>
-        </w:rPr>
-        <w:t xml:space="preserve"> == a:</w:t>
+      <w:r>
+        <w:rPr>
+          <w:rFonts w:ascii="JetBrains Mono" w:hAnsi="JetBrains Mono"/>
+          <w:color w:val="A9B7C6"/>
+        </w:rPr>
+        <w:t>i == a:</w:t>
       </w:r>
       <w:r>
         <w:rPr>
@@ -5880,33 +5295,7 @@
         </w:numPr>
       </w:pPr>
       <w:r>
-        <w:t>Modify the program so that it asks users whether they want to guess again each time. Use two</w:t>
-      </w:r>
-      <w:r>
-        <w:t xml:space="preserve"> </w:t>
-      </w:r>
-      <w:r>
-        <w:t>variables, ‘number’ for the number and ‘answer’ for the answer to the question whether they want</w:t>
-      </w:r>
-      <w:r>
-        <w:t xml:space="preserve"> </w:t>
-      </w:r>
-      <w:r>
-        <w:t xml:space="preserve">to continue guessing. The program stops if the user guesses the correct number or answers “no”. (The program continues </w:t>
-      </w:r>
-      <w:proofErr w:type="gramStart"/>
-      <w:r>
-        <w:t>as long as</w:t>
-      </w:r>
-      <w:proofErr w:type="gramEnd"/>
-      <w:r>
-        <w:t xml:space="preserve"> a user has not answered “no” and has not guessed the correct</w:t>
-      </w:r>
-      <w:r>
-        <w:t xml:space="preserve"> </w:t>
-      </w:r>
-      <w:r>
-        <w:t>number)</w:t>
+        <w:t>Modify the program so that it asks users whether they want to guess again each time. Use two variables, ‘number’ for the number and ‘answer’ for the answer to the question whether they want to continue guessing. The program stops if the user guesses the correct number or answers “no”. (The program continues as long as a user has not answered “no” and has not guessed the correct number)</w:t>
       </w:r>
     </w:p>
     <w:p>
@@ -6093,81 +5482,65 @@
           <w:color w:val="A9B7C6"/>
         </w:rPr>
         <w:br/>
+        <w:t xml:space="preserve">        i = </w:t>
+      </w:r>
+      <w:r>
+        <w:rPr>
+          <w:rFonts w:ascii="JetBrains Mono" w:hAnsi="JetBrains Mono"/>
+          <w:color w:val="8888C6"/>
+        </w:rPr>
+        <w:t>int</w:t>
+      </w:r>
+      <w:r>
+        <w:rPr>
+          <w:rFonts w:ascii="JetBrains Mono" w:hAnsi="JetBrains Mono"/>
+          <w:color w:val="A9B7C6"/>
+        </w:rPr>
+        <w:t>(</w:t>
+      </w:r>
+      <w:r>
+        <w:rPr>
+          <w:rFonts w:ascii="JetBrains Mono" w:hAnsi="JetBrains Mono"/>
+          <w:color w:val="8888C6"/>
+        </w:rPr>
+        <w:t>input</w:t>
+      </w:r>
+      <w:r>
+        <w:rPr>
+          <w:rFonts w:ascii="JetBrains Mono" w:hAnsi="JetBrains Mono"/>
+          <w:color w:val="A9B7C6"/>
+        </w:rPr>
+        <w:t>(</w:t>
+      </w:r>
+      <w:r>
+        <w:rPr>
+          <w:rFonts w:ascii="JetBrains Mono" w:hAnsi="JetBrains Mono"/>
+          <w:color w:val="6A8759"/>
+        </w:rPr>
+        <w:t>"enter number: "</w:t>
+      </w:r>
+      <w:r>
+        <w:rPr>
+          <w:rFonts w:ascii="JetBrains Mono" w:hAnsi="JetBrains Mono"/>
+          <w:color w:val="A9B7C6"/>
+        </w:rPr>
+        <w:t>))</w:t>
+      </w:r>
+      <w:r>
+        <w:rPr>
+          <w:rFonts w:ascii="JetBrains Mono" w:hAnsi="JetBrains Mono"/>
+          <w:color w:val="A9B7C6"/>
+        </w:rPr>
+        <w:br/>
+      </w:r>
+      <w:r>
+        <w:rPr>
+          <w:rFonts w:ascii="JetBrains Mono" w:hAnsi="JetBrains Mono"/>
+          <w:color w:val="A9B7C6"/>
+        </w:rPr>
+        <w:br/>
         <w:t xml:space="preserve">        </w:t>
       </w:r>
-      <w:proofErr w:type="spellStart"/>
-      <w:r>
-        <w:rPr>
-          <w:rFonts w:ascii="JetBrains Mono" w:hAnsi="JetBrains Mono"/>
-          <w:color w:val="A9B7C6"/>
-        </w:rPr>
-        <w:t>i</w:t>
-      </w:r>
-      <w:proofErr w:type="spellEnd"/>
-      <w:r>
-        <w:rPr>
-          <w:rFonts w:ascii="JetBrains Mono" w:hAnsi="JetBrains Mono"/>
-          <w:color w:val="A9B7C6"/>
-        </w:rPr>
-        <w:t xml:space="preserve"> = </w:t>
-      </w:r>
-      <w:r>
-        <w:rPr>
-          <w:rFonts w:ascii="JetBrains Mono" w:hAnsi="JetBrains Mono"/>
-          <w:color w:val="8888C6"/>
-        </w:rPr>
-        <w:t>int</w:t>
-      </w:r>
-      <w:r>
-        <w:rPr>
-          <w:rFonts w:ascii="JetBrains Mono" w:hAnsi="JetBrains Mono"/>
-          <w:color w:val="A9B7C6"/>
-        </w:rPr>
-        <w:t>(</w:t>
-      </w:r>
-      <w:r>
-        <w:rPr>
-          <w:rFonts w:ascii="JetBrains Mono" w:hAnsi="JetBrains Mono"/>
-          <w:color w:val="8888C6"/>
-        </w:rPr>
-        <w:t>input</w:t>
-      </w:r>
-      <w:r>
-        <w:rPr>
-          <w:rFonts w:ascii="JetBrains Mono" w:hAnsi="JetBrains Mono"/>
-          <w:color w:val="A9B7C6"/>
-        </w:rPr>
-        <w:t>(</w:t>
-      </w:r>
-      <w:r>
-        <w:rPr>
-          <w:rFonts w:ascii="JetBrains Mono" w:hAnsi="JetBrains Mono"/>
-          <w:color w:val="6A8759"/>
-        </w:rPr>
-        <w:t>"enter number: "</w:t>
-      </w:r>
-      <w:r>
-        <w:rPr>
-          <w:rFonts w:ascii="JetBrains Mono" w:hAnsi="JetBrains Mono"/>
-          <w:color w:val="A9B7C6"/>
-        </w:rPr>
-        <w:t>))</w:t>
-      </w:r>
-      <w:r>
-        <w:rPr>
-          <w:rFonts w:ascii="JetBrains Mono" w:hAnsi="JetBrains Mono"/>
-          <w:color w:val="A9B7C6"/>
-        </w:rPr>
-        <w:br/>
-      </w:r>
-      <w:r>
-        <w:rPr>
-          <w:rFonts w:ascii="JetBrains Mono" w:hAnsi="JetBrains Mono"/>
-          <w:color w:val="A9B7C6"/>
-        </w:rPr>
-        <w:br/>
-        <w:t xml:space="preserve">        </w:t>
-      </w:r>
       <w:r>
         <w:rPr>
           <w:rFonts w:ascii="JetBrains Mono" w:hAnsi="JetBrains Mono"/>
@@ -6175,21 +5548,12 @@
         </w:rPr>
         <w:t xml:space="preserve">if </w:t>
       </w:r>
-      <w:proofErr w:type="spellStart"/>
-      <w:r>
-        <w:rPr>
-          <w:rFonts w:ascii="JetBrains Mono" w:hAnsi="JetBrains Mono"/>
-          <w:color w:val="A9B7C6"/>
-        </w:rPr>
-        <w:t>i</w:t>
-      </w:r>
-      <w:proofErr w:type="spellEnd"/>
-      <w:r>
-        <w:rPr>
-          <w:rFonts w:ascii="JetBrains Mono" w:hAnsi="JetBrains Mono"/>
-          <w:color w:val="A9B7C6"/>
-        </w:rPr>
-        <w:t xml:space="preserve"> == number:</w:t>
+      <w:r>
+        <w:rPr>
+          <w:rFonts w:ascii="JetBrains Mono" w:hAnsi="JetBrains Mono"/>
+          <w:color w:val="A9B7C6"/>
+        </w:rPr>
+        <w:t>i == number:</w:t>
       </w:r>
       <w:r>
         <w:rPr>
@@ -6332,51 +5696,7 @@
           <w:b/>
           <w:bCs/>
         </w:rPr>
-        <w:t>The program asks for five guesses (no matter whether the correct number was guessed or not). If the</w:t>
-      </w:r>
-      <w:r>
-        <w:rPr>
-          <w:b/>
-          <w:bCs/>
-        </w:rPr>
-        <w:t xml:space="preserve"> </w:t>
-      </w:r>
-      <w:r>
-        <w:rPr>
-          <w:b/>
-          <w:bCs/>
-        </w:rPr>
-        <w:t xml:space="preserve">correct number is guessed, the program outputs “Good guess!”, otherwise </w:t>
-      </w:r>
-      <w:proofErr w:type="gramStart"/>
-      <w:r>
-        <w:rPr>
-          <w:b/>
-          <w:bCs/>
-        </w:rPr>
-        <w:t>it</w:t>
-      </w:r>
-      <w:proofErr w:type="gramEnd"/>
-      <w:r>
-        <w:rPr>
-          <w:b/>
-          <w:bCs/>
-        </w:rPr>
-        <w:t xml:space="preserve"> outputs “Try again!”.</w:t>
-      </w:r>
-      <w:r>
-        <w:rPr>
-          <w:b/>
-          <w:bCs/>
-        </w:rPr>
-        <w:t xml:space="preserve"> </w:t>
-      </w:r>
-      <w:r>
-        <w:rPr>
-          <w:b/>
-          <w:bCs/>
-        </w:rPr>
-        <w:t>After the fifth guess it stops and prints “Game over!”.</w:t>
+        <w:t>The program asks for five guesses (no matter whether the correct number was guessed or not). If the correct number is guessed, the program outputs “Good guess!”, otherwise it outputs “Try again!”. After the fifth guess it stops and prints “Game over!”.</w:t>
       </w:r>
     </w:p>
     <w:p>
@@ -6419,21 +5739,12 @@
         </w:rPr>
         <w:br/>
       </w:r>
-      <w:proofErr w:type="spellStart"/>
-      <w:r>
-        <w:rPr>
-          <w:rFonts w:ascii="JetBrains Mono" w:hAnsi="JetBrains Mono"/>
-          <w:color w:val="A9B7C6"/>
-        </w:rPr>
-        <w:t>lucky_number</w:t>
-      </w:r>
-      <w:proofErr w:type="spellEnd"/>
-      <w:r>
-        <w:rPr>
-          <w:rFonts w:ascii="JetBrains Mono" w:hAnsi="JetBrains Mono"/>
-          <w:color w:val="A9B7C6"/>
-        </w:rPr>
-        <w:t xml:space="preserve"> = </w:t>
+      <w:r>
+        <w:rPr>
+          <w:rFonts w:ascii="JetBrains Mono" w:hAnsi="JetBrains Mono"/>
+          <w:color w:val="A9B7C6"/>
+        </w:rPr>
+        <w:t xml:space="preserve">lucky_number = </w:t>
       </w:r>
       <w:r>
         <w:rPr>
@@ -6554,23 +5865,7 @@
           <w:rFonts w:ascii="JetBrains Mono" w:hAnsi="JetBrains Mono"/>
           <w:color w:val="A9B7C6"/>
         </w:rPr>
-        <w:t xml:space="preserve">a == </w:t>
-      </w:r>
-      <w:proofErr w:type="spellStart"/>
-      <w:r>
-        <w:rPr>
-          <w:rFonts w:ascii="JetBrains Mono" w:hAnsi="JetBrains Mono"/>
-          <w:color w:val="A9B7C6"/>
-        </w:rPr>
-        <w:t>lucky_number</w:t>
-      </w:r>
-      <w:proofErr w:type="spellEnd"/>
-      <w:r>
-        <w:rPr>
-          <w:rFonts w:ascii="JetBrains Mono" w:hAnsi="JetBrains Mono"/>
-          <w:color w:val="A9B7C6"/>
-        </w:rPr>
-        <w:t>:</w:t>
+        <w:t>a == lucky_number:</w:t>
       </w:r>
       <w:r>
         <w:rPr>
@@ -6636,23 +5931,7 @@
           <w:color w:val="CC7832"/>
         </w:rPr>
         <w:br/>
-        <w:t xml:space="preserve">    </w:t>
-      </w:r>
-      <w:proofErr w:type="spellStart"/>
-      <w:r>
-        <w:rPr>
-          <w:rFonts w:ascii="JetBrains Mono" w:hAnsi="JetBrains Mono"/>
-          <w:color w:val="CC7832"/>
-        </w:rPr>
-        <w:t>elif</w:t>
-      </w:r>
-      <w:proofErr w:type="spellEnd"/>
-      <w:r>
-        <w:rPr>
-          <w:rFonts w:ascii="JetBrains Mono" w:hAnsi="JetBrains Mono"/>
-          <w:color w:val="CC7832"/>
-        </w:rPr>
-        <w:t xml:space="preserve"> </w:t>
+        <w:t xml:space="preserve">    elif </w:t>
       </w:r>
       <w:r>
         <w:rPr>
@@ -6896,21 +6175,12 @@
         </w:rPr>
         <w:br/>
       </w:r>
-      <w:proofErr w:type="spellStart"/>
-      <w:r>
-        <w:rPr>
-          <w:rFonts w:ascii="JetBrains Mono" w:hAnsi="JetBrains Mono"/>
-          <w:color w:val="A9B7C6"/>
-        </w:rPr>
-        <w:t>lucky_number</w:t>
-      </w:r>
-      <w:proofErr w:type="spellEnd"/>
-      <w:r>
-        <w:rPr>
-          <w:rFonts w:ascii="JetBrains Mono" w:hAnsi="JetBrains Mono"/>
-          <w:color w:val="A9B7C6"/>
-        </w:rPr>
-        <w:t xml:space="preserve"> = </w:t>
+      <w:r>
+        <w:rPr>
+          <w:rFonts w:ascii="JetBrains Mono" w:hAnsi="JetBrains Mono"/>
+          <w:color w:val="A9B7C6"/>
+        </w:rPr>
+        <w:t xml:space="preserve">lucky_number = </w:t>
       </w:r>
       <w:r>
         <w:rPr>
@@ -7031,17 +6301,88 @@
           <w:rFonts w:ascii="JetBrains Mono" w:hAnsi="JetBrains Mono"/>
           <w:color w:val="A9B7C6"/>
         </w:rPr>
-        <w:t xml:space="preserve">a == </w:t>
-      </w:r>
-      <w:proofErr w:type="spellStart"/>
-      <w:r>
-        <w:rPr>
-          <w:rFonts w:ascii="JetBrains Mono" w:hAnsi="JetBrains Mono"/>
-          <w:color w:val="A9B7C6"/>
-        </w:rPr>
-        <w:t>lucky_number</w:t>
-      </w:r>
-      <w:proofErr w:type="spellEnd"/>
+        <w:t>a == lucky_number:</w:t>
+      </w:r>
+      <w:r>
+        <w:rPr>
+          <w:rFonts w:ascii="JetBrains Mono" w:hAnsi="JetBrains Mono"/>
+          <w:color w:val="A9B7C6"/>
+        </w:rPr>
+        <w:br/>
+        <w:t xml:space="preserve">        </w:t>
+      </w:r>
+      <w:r>
+        <w:rPr>
+          <w:rFonts w:ascii="JetBrains Mono" w:hAnsi="JetBrains Mono"/>
+          <w:color w:val="8888C6"/>
+        </w:rPr>
+        <w:t>print</w:t>
+      </w:r>
+      <w:r>
+        <w:rPr>
+          <w:rFonts w:ascii="JetBrains Mono" w:hAnsi="JetBrains Mono"/>
+          <w:color w:val="A9B7C6"/>
+        </w:rPr>
+        <w:t>(</w:t>
+      </w:r>
+      <w:r>
+        <w:rPr>
+          <w:rFonts w:ascii="JetBrains Mono" w:hAnsi="JetBrains Mono"/>
+          <w:color w:val="6A8759"/>
+        </w:rPr>
+        <w:t>"Good guess!"</w:t>
+      </w:r>
+      <w:r>
+        <w:rPr>
+          <w:rFonts w:ascii="JetBrains Mono" w:hAnsi="JetBrains Mono"/>
+          <w:color w:val="A9B7C6"/>
+        </w:rPr>
+        <w:t>)</w:t>
+      </w:r>
+      <w:r>
+        <w:rPr>
+          <w:rFonts w:ascii="JetBrains Mono" w:hAnsi="JetBrains Mono"/>
+          <w:color w:val="A9B7C6"/>
+        </w:rPr>
+        <w:br/>
+        <w:t xml:space="preserve">        </w:t>
+      </w:r>
+      <w:r>
+        <w:rPr>
+          <w:rFonts w:ascii="JetBrains Mono" w:hAnsi="JetBrains Mono"/>
+          <w:color w:val="CC7832"/>
+        </w:rPr>
+        <w:t>break</w:t>
+      </w:r>
+      <w:r>
+        <w:rPr>
+          <w:rFonts w:ascii="JetBrains Mono" w:hAnsi="JetBrains Mono"/>
+          <w:color w:val="CC7832"/>
+        </w:rPr>
+        <w:br/>
+      </w:r>
+      <w:r>
+        <w:rPr>
+          <w:rFonts w:ascii="JetBrains Mono" w:hAnsi="JetBrains Mono"/>
+          <w:color w:val="CC7832"/>
+        </w:rPr>
+        <w:br/>
+        <w:t xml:space="preserve">    elif </w:t>
+      </w:r>
+      <w:r>
+        <w:rPr>
+          <w:rFonts w:ascii="JetBrains Mono" w:hAnsi="JetBrains Mono"/>
+          <w:color w:val="A9B7C6"/>
+        </w:rPr>
+        <w:t xml:space="preserve">counter == </w:t>
+      </w:r>
+      <w:r>
+        <w:rPr>
+          <w:rFonts w:ascii="JetBrains Mono" w:hAnsi="JetBrains Mono"/>
+          <w:color w:val="6897BB"/>
+        </w:rPr>
+        <w:t>1</w:t>
+      </w:r>
       <w:r>
         <w:rPr>
           <w:rFonts w:ascii="JetBrains Mono" w:hAnsi="JetBrains Mono"/>
@@ -7076,7 +6417,7 @@
           <w:rFonts w:ascii="JetBrains Mono" w:hAnsi="JetBrains Mono"/>
           <w:color w:val="6A8759"/>
         </w:rPr>
-        <w:t>"Good guess!"</w:t>
+        <w:t>"Game over!"</w:t>
       </w:r>
       <w:r>
         <w:rPr>
@@ -7113,37 +6454,7 @@
           <w:color w:val="CC7832"/>
         </w:rPr>
         <w:br/>
-        <w:t xml:space="preserve">    </w:t>
-      </w:r>
-      <w:proofErr w:type="spellStart"/>
-      <w:r>
-        <w:rPr>
-          <w:rFonts w:ascii="JetBrains Mono" w:hAnsi="JetBrains Mono"/>
-          <w:color w:val="CC7832"/>
-        </w:rPr>
-        <w:t>elif</w:t>
-      </w:r>
-      <w:proofErr w:type="spellEnd"/>
-      <w:r>
-        <w:rPr>
-          <w:rFonts w:ascii="JetBrains Mono" w:hAnsi="JetBrains Mono"/>
-          <w:color w:val="CC7832"/>
-        </w:rPr>
-        <w:t xml:space="preserve"> </w:t>
-      </w:r>
-      <w:r>
-        <w:rPr>
-          <w:rFonts w:ascii="JetBrains Mono" w:hAnsi="JetBrains Mono"/>
-          <w:color w:val="A9B7C6"/>
-        </w:rPr>
-        <w:t xml:space="preserve">counter == </w:t>
-      </w:r>
-      <w:r>
-        <w:rPr>
-          <w:rFonts w:ascii="JetBrains Mono" w:hAnsi="JetBrains Mono"/>
-          <w:color w:val="6897BB"/>
-        </w:rPr>
-        <w:t>1</w:t>
+        <w:t xml:space="preserve">    else</w:t>
       </w:r>
       <w:r>
         <w:rPr>
@@ -7158,79 +6469,13 @@
           <w:color w:val="A9B7C6"/>
         </w:rPr>
         <w:br/>
-        <w:t xml:space="preserve">        </w:t>
-      </w:r>
-      <w:r>
-        <w:rPr>
-          <w:rFonts w:ascii="JetBrains Mono" w:hAnsi="JetBrains Mono"/>
-          <w:color w:val="8888C6"/>
-        </w:rPr>
-        <w:t>print</w:t>
-      </w:r>
-      <w:r>
-        <w:rPr>
-          <w:rFonts w:ascii="JetBrains Mono" w:hAnsi="JetBrains Mono"/>
-          <w:color w:val="A9B7C6"/>
-        </w:rPr>
-        <w:t>(</w:t>
-      </w:r>
-      <w:r>
-        <w:rPr>
-          <w:rFonts w:ascii="JetBrains Mono" w:hAnsi="JetBrains Mono"/>
-          <w:color w:val="6A8759"/>
-        </w:rPr>
-        <w:t>"Game over!"</w:t>
-      </w:r>
-      <w:r>
-        <w:rPr>
-          <w:rFonts w:ascii="JetBrains Mono" w:hAnsi="JetBrains Mono"/>
-          <w:color w:val="A9B7C6"/>
-        </w:rPr>
-        <w:t>)</w:t>
-      </w:r>
-      <w:r>
-        <w:rPr>
-          <w:rFonts w:ascii="JetBrains Mono" w:hAnsi="JetBrains Mono"/>
-          <w:color w:val="A9B7C6"/>
-        </w:rPr>
-        <w:br/>
-        <w:t xml:space="preserve">        </w:t>
-      </w:r>
-      <w:r>
-        <w:rPr>
-          <w:rFonts w:ascii="JetBrains Mono" w:hAnsi="JetBrains Mono"/>
-          <w:color w:val="CC7832"/>
-        </w:rPr>
-        <w:t>break</w:t>
-      </w:r>
-      <w:r>
-        <w:rPr>
-          <w:rFonts w:ascii="JetBrains Mono" w:hAnsi="JetBrains Mono"/>
-          <w:color w:val="CC7832"/>
-        </w:rPr>
-        <w:br/>
-      </w:r>
-      <w:r>
-        <w:rPr>
-          <w:rFonts w:ascii="JetBrains Mono" w:hAnsi="JetBrains Mono"/>
-          <w:color w:val="CC7832"/>
-        </w:rPr>
-        <w:br/>
-        <w:t xml:space="preserve">    else</w:t>
-      </w:r>
-      <w:r>
-        <w:rPr>
-          <w:rFonts w:ascii="JetBrains Mono" w:hAnsi="JetBrains Mono"/>
-          <w:color w:val="A9B7C6"/>
-        </w:rPr>
-        <w:t>:</w:t>
-      </w:r>
-      <w:r>
-        <w:rPr>
-          <w:rFonts w:ascii="JetBrains Mono" w:hAnsi="JetBrains Mono"/>
-          <w:color w:val="A9B7C6"/>
-        </w:rPr>
-        <w:br/>
+      </w:r>
+      <w:r>
+        <w:rPr>
+          <w:rFonts w:ascii="JetBrains Mono" w:hAnsi="JetBrains Mono"/>
+          <w:color w:val="A9B7C6"/>
+        </w:rPr>
+        <w:lastRenderedPageBreak/>
         <w:t xml:space="preserve">        </w:t>
       </w:r>
       <w:r>
@@ -8480,6 +7725,7 @@
     <w:lsdException w:name="HTML Sample" w:semiHidden="1" w:unhideWhenUsed="1"/>
     <w:lsdException w:name="HTML Typewriter" w:semiHidden="1" w:unhideWhenUsed="1"/>
     <w:lsdException w:name="HTML Variable" w:semiHidden="1" w:unhideWhenUsed="1"/>
+    <w:lsdException w:name="Normal Table" w:semiHidden="1" w:unhideWhenUsed="1"/>
     <w:lsdException w:name="annotation subject" w:semiHidden="1" w:unhideWhenUsed="1"/>
     <w:lsdException w:name="No List" w:semiHidden="1" w:unhideWhenUsed="1"/>
     <w:lsdException w:name="Outline List 1" w:semiHidden="1" w:unhideWhenUsed="1"/>
@@ -8526,8 +7772,10 @@
     <w:lsdException w:name="Table Subtle 2" w:semiHidden="1" w:unhideWhenUsed="1"/>
     <w:lsdException w:name="Table Web 1" w:semiHidden="1" w:unhideWhenUsed="1"/>
     <w:lsdException w:name="Table Web 2" w:semiHidden="1" w:unhideWhenUsed="1"/>
+    <w:lsdException w:name="Table Web 3" w:semiHidden="1" w:unhideWhenUsed="1"/>
     <w:lsdException w:name="Balloon Text" w:semiHidden="1" w:unhideWhenUsed="1"/>
     <w:lsdException w:name="Table Grid" w:uiPriority="39"/>
+    <w:lsdException w:name="Table Theme" w:semiHidden="1" w:unhideWhenUsed="1"/>
     <w:lsdException w:name="Placeholder Text" w:semiHidden="1"/>
     <w:lsdException w:name="No Spacing" w:uiPriority="1" w:qFormat="1"/>
     <w:lsdException w:name="Light Shading" w:uiPriority="60"/>
@@ -8756,6 +8004,7 @@
   <w:style w:type="character" w:default="1" w:styleId="DefaultParagraphFont">
     <w:name w:val="Default Paragraph Font"/>
     <w:uiPriority w:val="1"/>
+    <w:semiHidden/>
     <w:unhideWhenUsed/>
   </w:style>
   <w:style w:type="table" w:default="1" w:styleId="TableNormal">

</xml_diff>